<commit_message>
Resume updates and LOR added.
</commit_message>
<xml_diff>
--- a/Resume.docx
+++ b/Resume.docx
@@ -21,6 +21,12 @@
       <w:pPr>
         <w:spacing w:line="480" w:lineRule="auto"/>
         <w:jc w:val="center"/>
+        <w:sectPr>
+          <w:pgSz w:w="11906" w:h="16838"/>
+          <w:pgMar w:top="720" w:right="720" w:bottom="720" w:left="720" w:header="708" w:footer="708" w:gutter="0"/>
+          <w:cols w:space="708"/>
+          <w:docGrid w:linePitch="360"/>
+        </w:sectPr>
       </w:pPr>
       <w:hyperlink r:id="rId6" w:history="1">
         <w:r>
@@ -52,16 +58,18 @@
           <w:t>GitHub</w:t>
         </w:r>
       </w:hyperlink>
-    </w:p>
-    <w:p>
-      <w:pPr>
-        <w:sectPr>
-          <w:pgSz w:w="11906" w:h="16838"/>
-          <w:pgMar w:top="720" w:right="720" w:bottom="720" w:left="720" w:header="708" w:footer="708" w:gutter="0"/>
-          <w:cols w:space="708"/>
-          <w:docGrid w:linePitch="360"/>
-        </w:sectPr>
-      </w:pPr>
+      <w:r>
+        <w:t xml:space="preserve"> | </w:t>
+      </w:r>
+      <w:hyperlink r:id="rId9" w:history="1">
+        <w:r>
+          <w:rPr>
+            <w:rStyle w:val="Hyperlink"/>
+            <w:u w:val="none"/>
+          </w:rPr>
+          <w:t>Google Developer Profile</w:t>
+        </w:r>
+      </w:hyperlink>
     </w:p>
     <w:p>
       <w:pPr>
@@ -200,7 +208,7 @@
           <w:szCs w:val="28"/>
         </w:rPr>
       </w:pPr>
-      <w:hyperlink r:id="rId9" w:history="1">
+      <w:hyperlink r:id="rId10" w:history="1">
         <w:r>
           <w:rPr>
             <w:b/>
@@ -304,7 +312,28 @@
           <w:sz w:val="24"/>
           <w:szCs w:val="24"/>
         </w:rPr>
-        <w:t xml:space="preserve">Kotlin, Firebase Realtime Database. </w:t>
+        <w:t>Kotlin,</w:t>
+      </w:r>
+      <w:r>
+        <w:rPr>
+          <w:sz w:val="24"/>
+          <w:szCs w:val="24"/>
+        </w:rPr>
+        <w:t xml:space="preserve"> Firebase</w:t>
+      </w:r>
+      <w:r>
+        <w:rPr>
+          <w:sz w:val="24"/>
+          <w:szCs w:val="24"/>
+        </w:rPr>
+        <w:t>, MVP Architecture</w:t>
+      </w:r>
+      <w:r>
+        <w:rPr>
+          <w:sz w:val="24"/>
+          <w:szCs w:val="24"/>
+        </w:rPr>
+        <w:t xml:space="preserve">. </w:t>
       </w:r>
     </w:p>
     <w:p>
@@ -332,6 +361,15 @@
         </w:rPr>
         <w:t>PROJECTS</w:t>
       </w:r>
+      <w:r>
+        <w:rPr>
+          <w:b/>
+          <w:bCs/>
+          <w:sz w:val="32"/>
+          <w:szCs w:val="32"/>
+        </w:rPr>
+        <w:t>/OPEN SOURCE</w:t>
+      </w:r>
     </w:p>
     <w:p>
       <w:pPr>
@@ -340,11 +378,11 @@
         </w:tabs>
         <w:spacing w:after="0"/>
         <w:rPr>
-          <w:sz w:val="24"/>
-          <w:szCs w:val="24"/>
-        </w:rPr>
-      </w:pPr>
-      <w:hyperlink r:id="rId10" w:history="1">
+          <w:sz w:val="28"/>
+          <w:szCs w:val="28"/>
+        </w:rPr>
+      </w:pPr>
+      <w:hyperlink r:id="rId11" w:history="1">
         <w:r>
           <w:rPr>
             <w:rStyle w:val="Hyperlink"/>
@@ -376,29 +414,6 @@
     </w:p>
     <w:p>
       <w:pPr>
-        <w:tabs>
-          <w:tab w:val="right" w:pos="9026"/>
-        </w:tabs>
-        <w:spacing w:after="0"/>
-        <w:rPr>
-          <w:b/>
-          <w:bCs/>
-          <w:sz w:val="24"/>
-          <w:szCs w:val="24"/>
-        </w:rPr>
-      </w:pPr>
-      <w:r>
-        <w:rPr>
-          <w:b/>
-          <w:bCs/>
-          <w:sz w:val="24"/>
-          <w:szCs w:val="24"/>
-        </w:rPr>
-        <w:t>Published on Play Store</w:t>
-      </w:r>
-    </w:p>
-    <w:p>
-      <w:pPr>
         <w:pStyle w:val="ListParagraph"/>
         <w:numPr>
           <w:ilvl w:val="0"/>
@@ -409,16 +424,24 @@
         </w:tabs>
         <w:spacing w:after="0"/>
         <w:rPr>
-          <w:sz w:val="24"/>
-          <w:szCs w:val="24"/>
-        </w:rPr>
-      </w:pPr>
-      <w:r>
-        <w:rPr>
-          <w:sz w:val="24"/>
-          <w:szCs w:val="24"/>
-        </w:rPr>
-        <w:t>Provides CPP Programming learning material (Chapters and Examples)</w:t>
+          <w:bCs/>
+          <w:sz w:val="24"/>
+          <w:szCs w:val="24"/>
+        </w:rPr>
+      </w:pPr>
+      <w:r>
+        <w:rPr>
+          <w:sz w:val="24"/>
+          <w:szCs w:val="24"/>
+        </w:rPr>
+        <w:t>Kotlin, MVVM Architecture, Live Data</w:t>
+      </w:r>
+      <w:r>
+        <w:rPr>
+          <w:sz w:val="24"/>
+          <w:szCs w:val="24"/>
+        </w:rPr>
+        <w:t>, Firebase Realtime Database, Firebase Google Authentication.</w:t>
       </w:r>
     </w:p>
     <w:p>
@@ -433,24 +456,198 @@
         </w:tabs>
         <w:spacing w:after="0"/>
         <w:rPr>
-          <w:bCs/>
-          <w:sz w:val="24"/>
-          <w:szCs w:val="24"/>
-        </w:rPr>
-      </w:pPr>
-      <w:r>
-        <w:rPr>
-          <w:sz w:val="24"/>
-          <w:szCs w:val="24"/>
-        </w:rPr>
-        <w:t>Kotlin, MVVM Architecture, Live Data</w:t>
-      </w:r>
-      <w:r>
-        <w:rPr>
-          <w:sz w:val="24"/>
-          <w:szCs w:val="24"/>
-        </w:rPr>
-        <w:t>, Firebase Realtime Database, Firebase Google Authentication</w:t>
+          <w:sz w:val="24"/>
+          <w:szCs w:val="24"/>
+        </w:rPr>
+      </w:pPr>
+      <w:r>
+        <w:rPr>
+          <w:sz w:val="24"/>
+          <w:szCs w:val="24"/>
+        </w:rPr>
+        <w:t>Provides C</w:t>
+      </w:r>
+      <w:r>
+        <w:rPr>
+          <w:sz w:val="24"/>
+          <w:szCs w:val="24"/>
+        </w:rPr>
+        <w:t>++</w:t>
+      </w:r>
+      <w:r>
+        <w:rPr>
+          <w:sz w:val="24"/>
+          <w:szCs w:val="24"/>
+        </w:rPr>
+        <w:t xml:space="preserve"> Programming learning material (Chapters and Examples)</w:t>
+      </w:r>
+    </w:p>
+    <w:p>
+      <w:pPr>
+        <w:tabs>
+          <w:tab w:val="right" w:pos="9026"/>
+        </w:tabs>
+        <w:spacing w:after="0"/>
+        <w:rPr>
+          <w:bCs/>
+          <w:sz w:val="28"/>
+          <w:szCs w:val="28"/>
+        </w:rPr>
+      </w:pPr>
+      <w:r>
+        <w:rPr>
+          <w:b/>
+          <w:sz w:val="28"/>
+          <w:szCs w:val="28"/>
+        </w:rPr>
+        <w:t>Epione</w:t>
+      </w:r>
+      <w:r>
+        <w:rPr>
+          <w:bCs/>
+          <w:sz w:val="28"/>
+          <w:szCs w:val="28"/>
+        </w:rPr>
+        <w:t xml:space="preserve"> [Android Application]</w:t>
+      </w:r>
+    </w:p>
+    <w:p>
+      <w:pPr>
+        <w:pStyle w:val="ListParagraph"/>
+        <w:numPr>
+          <w:ilvl w:val="0"/>
+          <w:numId w:val="3"/>
+        </w:numPr>
+        <w:tabs>
+          <w:tab w:val="right" w:pos="9026"/>
+        </w:tabs>
+        <w:spacing w:after="0"/>
+        <w:rPr>
+          <w:bCs/>
+          <w:sz w:val="24"/>
+          <w:szCs w:val="24"/>
+        </w:rPr>
+      </w:pPr>
+      <w:r>
+        <w:rPr>
+          <w:bCs/>
+          <w:sz w:val="24"/>
+          <w:szCs w:val="24"/>
+        </w:rPr>
+        <w:t>Self-Care App for Smart India Hackathon 2022.</w:t>
+      </w:r>
+    </w:p>
+    <w:p>
+      <w:pPr>
+        <w:pStyle w:val="ListParagraph"/>
+        <w:numPr>
+          <w:ilvl w:val="0"/>
+          <w:numId w:val="3"/>
+        </w:numPr>
+        <w:tabs>
+          <w:tab w:val="right" w:pos="9026"/>
+        </w:tabs>
+        <w:spacing w:after="0"/>
+        <w:rPr>
+          <w:bCs/>
+          <w:sz w:val="24"/>
+          <w:szCs w:val="24"/>
+        </w:rPr>
+      </w:pPr>
+      <w:r>
+        <w:rPr>
+          <w:bCs/>
+          <w:sz w:val="24"/>
+          <w:szCs w:val="24"/>
+        </w:rPr>
+        <w:t>Includes four tracks Physical, Mental, Social and Work Heath.</w:t>
+      </w:r>
+    </w:p>
+    <w:p>
+      <w:pPr>
+        <w:pStyle w:val="ListParagraph"/>
+        <w:numPr>
+          <w:ilvl w:val="0"/>
+          <w:numId w:val="3"/>
+        </w:numPr>
+        <w:tabs>
+          <w:tab w:val="right" w:pos="9026"/>
+        </w:tabs>
+        <w:spacing w:after="0"/>
+        <w:rPr>
+          <w:bCs/>
+          <w:sz w:val="24"/>
+          <w:szCs w:val="24"/>
+        </w:rPr>
+      </w:pPr>
+      <w:r>
+        <w:rPr>
+          <w:bCs/>
+          <w:sz w:val="24"/>
+          <w:szCs w:val="24"/>
+        </w:rPr>
+        <w:t xml:space="preserve">Flutter, Dart, Firebase Realtime Database, </w:t>
+      </w:r>
+      <w:r>
+        <w:rPr>
+          <w:bCs/>
+          <w:sz w:val="24"/>
+          <w:szCs w:val="24"/>
+        </w:rPr>
+        <w:t xml:space="preserve">Firebase </w:t>
+      </w:r>
+      <w:r>
+        <w:rPr>
+          <w:bCs/>
+          <w:sz w:val="24"/>
+          <w:szCs w:val="24"/>
+        </w:rPr>
+        <w:t xml:space="preserve">Authentication </w:t>
+      </w:r>
+      <w:r>
+        <w:rPr>
+          <w:bCs/>
+          <w:sz w:val="24"/>
+          <w:szCs w:val="24"/>
+        </w:rPr>
+        <w:t>(Google and Phone Number).</w:t>
+      </w:r>
+    </w:p>
+    <w:p>
+      <w:pPr>
+        <w:tabs>
+          <w:tab w:val="right" w:pos="9026"/>
+        </w:tabs>
+        <w:spacing w:before="240" w:after="0"/>
+        <w:rPr>
+          <w:b/>
+          <w:sz w:val="28"/>
+          <w:szCs w:val="28"/>
+        </w:rPr>
+      </w:pPr>
+      <w:r>
+        <w:rPr>
+          <w:b/>
+          <w:sz w:val="28"/>
+          <w:szCs w:val="28"/>
+        </w:rPr>
+        <w:t>Open-Source</w:t>
+      </w:r>
+      <w:r>
+        <w:rPr>
+          <w:b/>
+          <w:sz w:val="28"/>
+          <w:szCs w:val="28"/>
+        </w:rPr>
+        <w:t xml:space="preserve"> Contributor</w:t>
+      </w:r>
+      <w:r>
+        <w:rPr>
+          <w:b/>
+          <w:sz w:val="28"/>
+          <w:szCs w:val="28"/>
+        </w:rPr>
+        <w:t xml:space="preserve"> at Hacktober Fest 2022</w:t>
       </w:r>
     </w:p>
     <w:p>
@@ -466,6 +663,98 @@
           <w:b/>
           <w:sz w:val="32"/>
           <w:szCs w:val="32"/>
+        </w:rPr>
+      </w:pPr>
+      <w:r>
+        <w:rPr>
+          <w:b/>
+          <w:sz w:val="32"/>
+          <w:szCs w:val="32"/>
+        </w:rPr>
+        <w:t>ACHIEVEMENTS</w:t>
+      </w:r>
+    </w:p>
+    <w:p>
+      <w:pPr>
+        <w:tabs>
+          <w:tab w:val="right" w:pos="9026"/>
+        </w:tabs>
+        <w:spacing w:after="0"/>
+        <w:rPr>
+          <w:b/>
+          <w:bCs/>
+          <w:sz w:val="28"/>
+          <w:szCs w:val="28"/>
+        </w:rPr>
+      </w:pPr>
+      <w:r>
+        <w:rPr>
+          <w:b/>
+          <w:bCs/>
+          <w:sz w:val="28"/>
+          <w:szCs w:val="28"/>
+        </w:rPr>
+        <w:t xml:space="preserve">Smart India Hackathon </w:t>
+      </w:r>
+      <w:r>
+        <w:rPr>
+          <w:b/>
+          <w:bCs/>
+          <w:sz w:val="28"/>
+          <w:szCs w:val="28"/>
+        </w:rPr>
+        <w:t>2022 Winners</w:t>
+      </w:r>
+    </w:p>
+    <w:p>
+      <w:pPr>
+        <w:tabs>
+          <w:tab w:val="right" w:pos="9026"/>
+        </w:tabs>
+        <w:spacing w:after="0"/>
+        <w:rPr>
+          <w:bCs/>
+          <w:sz w:val="24"/>
+          <w:szCs w:val="24"/>
+        </w:rPr>
+      </w:pPr>
+      <w:r>
+        <w:rPr>
+          <w:bCs/>
+          <w:sz w:val="24"/>
+          <w:szCs w:val="24"/>
+        </w:rPr>
+        <w:t>Proposed the idea of a Self-Care App for students and young professionals catering to the problem statement KH1150 (PS Code) under</w:t>
+      </w:r>
+      <w:r>
+        <w:rPr>
+          <w:bCs/>
+          <w:sz w:val="24"/>
+          <w:szCs w:val="24"/>
+        </w:rPr>
+        <w:t xml:space="preserve"> </w:t>
+      </w:r>
+      <w:r>
+        <w:rPr>
+          <w:bCs/>
+          <w:sz w:val="24"/>
+          <w:szCs w:val="24"/>
+        </w:rPr>
+        <w:t>NCERT and DoSEL targeting physical, mental, social and work health.</w:t>
+      </w:r>
+    </w:p>
+    <w:p>
+      <w:pPr>
+        <w:pBdr>
+          <w:bottom w:val="single" w:sz="4" w:space="1" w:color="auto"/>
+        </w:pBdr>
+        <w:tabs>
+          <w:tab w:val="right" w:pos="9026"/>
+        </w:tabs>
+        <w:rPr>
+          <w:bCs/>
+          <w:sz w:val="24"/>
+          <w:szCs w:val="24"/>
         </w:rPr>
       </w:pPr>
       <w:r>
@@ -543,7 +832,55 @@
           </w:tcPr>
           <w:p>
             <w:r>
-              <w:t>Android Development</w:t>
+              <w:t>Java</w:t>
+            </w:r>
+          </w:p>
+        </w:tc>
+        <w:tc>
+          <w:tcPr>
+            <w:tcW w:w="2434" w:type="dxa"/>
+            <w:vAlign w:val="center"/>
+          </w:tcPr>
+          <w:p>
+            <w:r>
+              <w:t>Advanced</w:t>
+            </w:r>
+          </w:p>
+        </w:tc>
+      </w:tr>
+      <w:tr>
+        <w:tc>
+          <w:tcPr>
+            <w:tcW w:w="2434" w:type="dxa"/>
+            <w:vAlign w:val="center"/>
+          </w:tcPr>
+          <w:p>
+            <w:r>
+              <w:t>Python</w:t>
+            </w:r>
+          </w:p>
+        </w:tc>
+        <w:tc>
+          <w:tcPr>
+            <w:tcW w:w="2434" w:type="dxa"/>
+            <w:vAlign w:val="center"/>
+          </w:tcPr>
+          <w:p>
+            <w:r>
+              <w:t>Intermediate</w:t>
+            </w:r>
+          </w:p>
+        </w:tc>
+      </w:tr>
+      <w:tr>
+        <w:tc>
+          <w:tcPr>
+            <w:tcW w:w="2434" w:type="dxa"/>
+            <w:vAlign w:val="center"/>
+          </w:tcPr>
+          <w:p>
+            <w:r>
+              <w:t>JavaScript</w:t>
             </w:r>
           </w:p>
         </w:tc>
@@ -607,6 +944,102 @@
           </w:p>
         </w:tc>
       </w:tr>
+      <w:tr>
+        <w:tc>
+          <w:tcPr>
+            <w:tcW w:w="2434" w:type="dxa"/>
+            <w:vAlign w:val="center"/>
+          </w:tcPr>
+          <w:p>
+            <w:r>
+              <w:t>Android [Kotlin/Java]</w:t>
+            </w:r>
+          </w:p>
+        </w:tc>
+        <w:tc>
+          <w:tcPr>
+            <w:tcW w:w="2434" w:type="dxa"/>
+            <w:vAlign w:val="center"/>
+          </w:tcPr>
+          <w:p>
+            <w:r>
+              <w:t>Advanced</w:t>
+            </w:r>
+          </w:p>
+        </w:tc>
+      </w:tr>
+      <w:tr>
+        <w:tc>
+          <w:tcPr>
+            <w:tcW w:w="2434" w:type="dxa"/>
+            <w:vAlign w:val="center"/>
+          </w:tcPr>
+          <w:p>
+            <w:r>
+              <w:t>Android [Flutter]</w:t>
+            </w:r>
+          </w:p>
+        </w:tc>
+        <w:tc>
+          <w:tcPr>
+            <w:tcW w:w="2434" w:type="dxa"/>
+            <w:vAlign w:val="center"/>
+          </w:tcPr>
+          <w:p>
+            <w:r>
+              <w:t>Advanced</w:t>
+            </w:r>
+          </w:p>
+        </w:tc>
+      </w:tr>
+      <w:tr>
+        <w:tc>
+          <w:tcPr>
+            <w:tcW w:w="2434" w:type="dxa"/>
+            <w:vAlign w:val="center"/>
+          </w:tcPr>
+          <w:p>
+            <w:r>
+              <w:t>Flutter</w:t>
+            </w:r>
+          </w:p>
+        </w:tc>
+        <w:tc>
+          <w:tcPr>
+            <w:tcW w:w="2434" w:type="dxa"/>
+            <w:vAlign w:val="center"/>
+          </w:tcPr>
+          <w:p>
+            <w:r>
+              <w:t>Advanced</w:t>
+            </w:r>
+          </w:p>
+        </w:tc>
+      </w:tr>
+      <w:tr>
+        <w:tc>
+          <w:tcPr>
+            <w:tcW w:w="2434" w:type="dxa"/>
+            <w:vAlign w:val="center"/>
+          </w:tcPr>
+          <w:p>
+            <w:r>
+              <w:t>Firebase</w:t>
+            </w:r>
+          </w:p>
+        </w:tc>
+        <w:tc>
+          <w:tcPr>
+            <w:tcW w:w="2434" w:type="dxa"/>
+            <w:vAlign w:val="center"/>
+          </w:tcPr>
+          <w:p>
+            <w:r>
+              <w:t>Advanced</w:t>
+            </w:r>
+          </w:p>
+        </w:tc>
+      </w:tr>
     </w:tbl>
     <w:p>
       <w:pPr>
@@ -701,6 +1134,28 @@
         </w:tabs>
         <w:spacing w:after="0"/>
         <w:rPr>
+          <w:b/>
+          <w:bCs/>
+          <w:sz w:val="24"/>
+          <w:szCs w:val="24"/>
+        </w:rPr>
+      </w:pPr>
+      <w:r>
+        <w:rPr>
+          <w:b/>
+          <w:bCs/>
+          <w:sz w:val="24"/>
+          <w:szCs w:val="24"/>
+        </w:rPr>
+        <w:t>IEEE CS - JMI</w:t>
+      </w:r>
+    </w:p>
+    <w:p>
+      <w:pPr>
+        <w:tabs>
+          <w:tab w:val="right" w:pos="9026"/>
+        </w:tabs>
+        <w:rPr>
           <w:i/>
           <w:iCs/>
           <w:sz w:val="24"/>
@@ -709,13 +1164,67 @@
       </w:pPr>
       <w:r>
         <w:rPr>
+          <w:sz w:val="24"/>
+          <w:szCs w:val="24"/>
+        </w:rPr>
+        <w:t>Organised</w:t>
+      </w:r>
+      <w:r>
+        <w:rPr>
+          <w:sz w:val="24"/>
+          <w:szCs w:val="24"/>
+        </w:rPr>
+        <w:t xml:space="preserve"> 50 days long DSA Contest</w:t>
+      </w:r>
+      <w:r>
+        <w:rPr>
           <w:i/>
           <w:iCs/>
           <w:sz w:val="24"/>
           <w:szCs w:val="24"/>
         </w:rPr>
-        <w:t>IEEE CS</w:t>
-      </w:r>
+        <w:tab/>
+      </w:r>
+    </w:p>
+    <w:p>
+      <w:pPr>
+        <w:tabs>
+          <w:tab w:val="right" w:pos="9638"/>
+        </w:tabs>
+        <w:spacing w:after="0" w:line="240" w:lineRule="auto"/>
+        <w:rPr>
+          <w:sz w:val="24"/>
+          <w:szCs w:val="24"/>
+        </w:rPr>
+      </w:pPr>
+      <w:r>
+        <w:rPr>
+          <w:b/>
+          <w:bCs/>
+          <w:sz w:val="24"/>
+          <w:szCs w:val="24"/>
+        </w:rPr>
+        <w:t>Android Core Team Member</w:t>
+      </w:r>
+      <w:r>
+        <w:rPr>
+          <w:sz w:val="24"/>
+          <w:szCs w:val="24"/>
+        </w:rPr>
+        <w:tab/>
+      </w:r>
+    </w:p>
+    <w:p>
+      <w:pPr>
+        <w:tabs>
+          <w:tab w:val="right" w:pos="9638"/>
+        </w:tabs>
+        <w:spacing w:after="0" w:line="240" w:lineRule="auto"/>
+        <w:rPr>
+          <w:sz w:val="24"/>
+          <w:szCs w:val="24"/>
+        </w:rPr>
+      </w:pPr>
       <w:r>
         <w:rPr>
           <w:i/>
@@ -723,7 +1232,7 @@
           <w:sz w:val="24"/>
           <w:szCs w:val="24"/>
         </w:rPr>
-        <w:t xml:space="preserve"> -</w:t>
+        <w:t>August 2021</w:t>
       </w:r>
       <w:r>
         <w:rPr>
@@ -732,34 +1241,16 @@
           <w:sz w:val="24"/>
           <w:szCs w:val="24"/>
         </w:rPr>
-        <w:t xml:space="preserve"> JMI</w:t>
-      </w:r>
-    </w:p>
-    <w:p>
-      <w:pPr>
-        <w:tabs>
-          <w:tab w:val="right" w:pos="9026"/>
-        </w:tabs>
+        <w:t xml:space="preserve"> </w:t>
+      </w:r>
+      <w:r>
         <w:rPr>
           <w:i/>
           <w:iCs/>
           <w:sz w:val="24"/>
           <w:szCs w:val="24"/>
         </w:rPr>
-      </w:pPr>
-      <w:r>
-        <w:rPr>
-          <w:sz w:val="24"/>
-          <w:szCs w:val="24"/>
-        </w:rPr>
-        <w:t>Organised</w:t>
-      </w:r>
-      <w:r>
-        <w:rPr>
-          <w:sz w:val="24"/>
-          <w:szCs w:val="24"/>
-        </w:rPr>
-        <w:t xml:space="preserve"> 50 days long DSA Contest</w:t>
+        <w:t>-</w:t>
       </w:r>
       <w:r>
         <w:rPr>
@@ -768,48 +1259,8 @@
           <w:sz w:val="24"/>
           <w:szCs w:val="24"/>
         </w:rPr>
-        <w:tab/>
-      </w:r>
-    </w:p>
-    <w:p>
-      <w:pPr>
-        <w:tabs>
-          <w:tab w:val="right" w:pos="9638"/>
-        </w:tabs>
-        <w:spacing w:after="0" w:line="240" w:lineRule="auto"/>
-        <w:rPr>
-          <w:sz w:val="24"/>
-          <w:szCs w:val="24"/>
-        </w:rPr>
-      </w:pPr>
-      <w:r>
-        <w:rPr>
-          <w:b/>
-          <w:bCs/>
-          <w:sz w:val="24"/>
-          <w:szCs w:val="24"/>
-        </w:rPr>
-        <w:t>Android Core Team Member</w:t>
-      </w:r>
-      <w:r>
-        <w:rPr>
-          <w:sz w:val="24"/>
-          <w:szCs w:val="24"/>
-        </w:rPr>
-        <w:tab/>
-      </w:r>
-    </w:p>
-    <w:p>
-      <w:pPr>
-        <w:tabs>
-          <w:tab w:val="right" w:pos="9638"/>
-        </w:tabs>
-        <w:spacing w:after="0" w:line="240" w:lineRule="auto"/>
-        <w:rPr>
-          <w:sz w:val="24"/>
-          <w:szCs w:val="24"/>
-        </w:rPr>
-      </w:pPr>
+        <w:t xml:space="preserve"> </w:t>
+      </w:r>
       <w:r>
         <w:rPr>
           <w:i/>
@@ -817,8 +1268,94 @@
           <w:sz w:val="24"/>
           <w:szCs w:val="24"/>
         </w:rPr>
-        <w:t>August 2021</w:t>
-      </w:r>
+        <w:t>July 2022</w:t>
+      </w:r>
+    </w:p>
+    <w:p>
+      <w:pPr>
+        <w:rPr>
+          <w:b/>
+          <w:bCs/>
+          <w:sz w:val="24"/>
+          <w:szCs w:val="24"/>
+        </w:rPr>
+      </w:pPr>
+      <w:r>
+        <w:rPr>
+          <w:b/>
+          <w:bCs/>
+          <w:sz w:val="24"/>
+          <w:szCs w:val="24"/>
+        </w:rPr>
+        <w:t>Google</w:t>
+      </w:r>
+      <w:r>
+        <w:rPr>
+          <w:b/>
+          <w:bCs/>
+          <w:sz w:val="24"/>
+          <w:szCs w:val="24"/>
+        </w:rPr>
+        <w:t xml:space="preserve"> </w:t>
+      </w:r>
+      <w:r>
+        <w:rPr>
+          <w:b/>
+          <w:bCs/>
+          <w:sz w:val="24"/>
+          <w:szCs w:val="24"/>
+        </w:rPr>
+        <w:t>Developer Student Club</w:t>
+      </w:r>
+      <w:r>
+        <w:rPr>
+          <w:b/>
+          <w:bCs/>
+          <w:sz w:val="24"/>
+          <w:szCs w:val="24"/>
+        </w:rPr>
+        <w:t>s</w:t>
+      </w:r>
+    </w:p>
+    <w:p>
+      <w:pPr>
+        <w:tabs>
+          <w:tab w:val="right" w:pos="9638"/>
+        </w:tabs>
+        <w:spacing w:after="0" w:line="240" w:lineRule="auto"/>
+        <w:rPr>
+          <w:sz w:val="24"/>
+          <w:szCs w:val="24"/>
+        </w:rPr>
+      </w:pPr>
+      <w:r>
+        <w:rPr>
+          <w:b/>
+          <w:bCs/>
+          <w:sz w:val="24"/>
+          <w:szCs w:val="24"/>
+        </w:rPr>
+        <w:t>Android Team Head</w:t>
+      </w:r>
+      <w:r>
+        <w:rPr>
+          <w:sz w:val="24"/>
+          <w:szCs w:val="24"/>
+        </w:rPr>
+        <w:tab/>
+      </w:r>
+    </w:p>
+    <w:p>
+      <w:pPr>
+        <w:tabs>
+          <w:tab w:val="right" w:pos="9638"/>
+        </w:tabs>
+        <w:spacing w:after="0" w:line="240" w:lineRule="auto"/>
+        <w:rPr>
+          <w:sz w:val="24"/>
+          <w:szCs w:val="24"/>
+        </w:rPr>
+      </w:pPr>
       <w:r>
         <w:rPr>
           <w:i/>
@@ -826,7 +1363,7 @@
           <w:sz w:val="24"/>
           <w:szCs w:val="24"/>
         </w:rPr>
-        <w:t xml:space="preserve"> </w:t>
+        <w:t xml:space="preserve">February 2022 </w:t>
       </w:r>
       <w:r>
         <w:rPr>
@@ -835,7 +1372,7 @@
           <w:sz w:val="24"/>
           <w:szCs w:val="24"/>
         </w:rPr>
-        <w:t>-</w:t>
+        <w:t>–</w:t>
       </w:r>
       <w:r>
         <w:rPr>
@@ -844,8 +1381,71 @@
           <w:sz w:val="24"/>
           <w:szCs w:val="24"/>
         </w:rPr>
-        <w:t xml:space="preserve"> </w:t>
-      </w:r>
+        <w:t xml:space="preserve"> Present</w:t>
+      </w:r>
+    </w:p>
+    <w:p>
+      <w:pPr>
+        <w:tabs>
+          <w:tab w:val="right" w:pos="9638"/>
+        </w:tabs>
+        <w:spacing w:line="240" w:lineRule="auto"/>
+        <w:rPr>
+          <w:b/>
+          <w:bCs/>
+          <w:sz w:val="24"/>
+          <w:szCs w:val="24"/>
+        </w:rPr>
+      </w:pPr>
+      <w:r>
+        <w:rPr>
+          <w:b/>
+          <w:bCs/>
+          <w:sz w:val="24"/>
+          <w:szCs w:val="24"/>
+        </w:rPr>
+        <w:t>IEEE CS – JMI</w:t>
+      </w:r>
+    </w:p>
+    <w:p>
+      <w:pPr>
+        <w:tabs>
+          <w:tab w:val="right" w:pos="9638"/>
+        </w:tabs>
+        <w:spacing w:after="0" w:line="240" w:lineRule="auto"/>
+        <w:rPr>
+          <w:sz w:val="24"/>
+          <w:szCs w:val="24"/>
+        </w:rPr>
+      </w:pPr>
+      <w:r>
+        <w:rPr>
+          <w:b/>
+          <w:bCs/>
+          <w:sz w:val="24"/>
+          <w:szCs w:val="24"/>
+        </w:rPr>
+        <w:t>Android Team Head</w:t>
+      </w:r>
+      <w:r>
+        <w:rPr>
+          <w:sz w:val="24"/>
+          <w:szCs w:val="24"/>
+        </w:rPr>
+        <w:tab/>
+      </w:r>
+    </w:p>
+    <w:p>
+      <w:pPr>
+        <w:tabs>
+          <w:tab w:val="right" w:pos="9638"/>
+        </w:tabs>
+        <w:spacing w:after="0" w:line="240" w:lineRule="auto"/>
+        <w:rPr>
+          <w:sz w:val="24"/>
+          <w:szCs w:val="24"/>
+        </w:rPr>
+      </w:pPr>
       <w:r>
         <w:rPr>
           <w:i/>
@@ -853,18 +1453,17 @@
           <w:sz w:val="24"/>
           <w:szCs w:val="24"/>
         </w:rPr>
-        <w:t>July 2022</w:t>
-      </w:r>
-    </w:p>
-    <w:p>
-      <w:pPr>
+        <w:t>August</w:t>
+      </w:r>
+      <w:r>
         <w:rPr>
           <w:i/>
           <w:iCs/>
           <w:sz w:val="24"/>
           <w:szCs w:val="24"/>
         </w:rPr>
-      </w:pPr>
+        <w:t xml:space="preserve"> 2022 </w:t>
+      </w:r>
       <w:r>
         <w:rPr>
           <w:i/>
@@ -872,7 +1471,7 @@
           <w:sz w:val="24"/>
           <w:szCs w:val="24"/>
         </w:rPr>
-        <w:t>Google</w:t>
+        <w:t>–</w:t>
       </w:r>
       <w:r>
         <w:rPr>
@@ -881,56 +1480,81 @@
           <w:sz w:val="24"/>
           <w:szCs w:val="24"/>
         </w:rPr>
-        <w:t xml:space="preserve"> -</w:t>
-      </w:r>
-      <w:r>
+        <w:t xml:space="preserve"> Present</w:t>
+      </w:r>
+    </w:p>
+    <w:p>
+      <w:pPr>
+        <w:tabs>
+          <w:tab w:val="right" w:pos="9638"/>
+        </w:tabs>
+        <w:spacing w:after="0" w:line="240" w:lineRule="auto"/>
+        <w:rPr>
+          <w:b/>
+          <w:bCs/>
+          <w:sz w:val="24"/>
+          <w:szCs w:val="24"/>
+        </w:rPr>
+      </w:pPr>
+      <w:r>
+        <w:rPr>
+          <w:b/>
+          <w:bCs/>
+          <w:sz w:val="24"/>
+          <w:szCs w:val="24"/>
+        </w:rPr>
+        <w:t>Google Developer Student Clubs</w:t>
+      </w:r>
+    </w:p>
+    <w:p>
+      <w:pPr>
+        <w:tabs>
+          <w:tab w:val="right" w:pos="9638"/>
+        </w:tabs>
+        <w:spacing w:after="0" w:line="240" w:lineRule="auto"/>
+        <w:rPr>
+          <w:b/>
+          <w:bCs/>
+          <w:sz w:val="24"/>
+          <w:szCs w:val="24"/>
+        </w:rPr>
+      </w:pPr>
+    </w:p>
+    <w:p>
+      <w:pPr>
+        <w:tabs>
+          <w:tab w:val="right" w:pos="9638"/>
+        </w:tabs>
+        <w:spacing w:after="0" w:line="240" w:lineRule="auto"/>
+        <w:rPr>
+          <w:b/>
+          <w:bCs/>
+          <w:sz w:val="24"/>
+          <w:szCs w:val="24"/>
+        </w:rPr>
+      </w:pPr>
+      <w:r>
+        <w:rPr>
+          <w:b/>
+          <w:bCs/>
+          <w:sz w:val="24"/>
+          <w:szCs w:val="24"/>
+        </w:rPr>
+        <w:t>Compose Camp Event Facilitator</w:t>
+      </w:r>
+    </w:p>
+    <w:p>
+      <w:pPr>
+        <w:tabs>
+          <w:tab w:val="right" w:pos="9638"/>
+        </w:tabs>
+        <w:spacing w:after="0" w:line="240" w:lineRule="auto"/>
         <w:rPr>
           <w:i/>
           <w:iCs/>
           <w:sz w:val="24"/>
           <w:szCs w:val="24"/>
         </w:rPr>
-        <w:t xml:space="preserve"> DSC</w:t>
-      </w:r>
-    </w:p>
-    <w:p>
-      <w:pPr>
-        <w:tabs>
-          <w:tab w:val="right" w:pos="9638"/>
-        </w:tabs>
-        <w:spacing w:after="0" w:line="240" w:lineRule="auto"/>
-        <w:rPr>
-          <w:sz w:val="24"/>
-          <w:szCs w:val="24"/>
-        </w:rPr>
-      </w:pPr>
-      <w:r>
-        <w:rPr>
-          <w:b/>
-          <w:bCs/>
-          <w:sz w:val="24"/>
-          <w:szCs w:val="24"/>
-        </w:rPr>
-        <w:t>Android Team Head</w:t>
-      </w:r>
-      <w:r>
-        <w:rPr>
-          <w:sz w:val="24"/>
-          <w:szCs w:val="24"/>
-        </w:rPr>
-        <w:tab/>
-      </w:r>
-    </w:p>
-    <w:p>
-      <w:pPr>
-        <w:tabs>
-          <w:tab w:val="right" w:pos="9638"/>
-        </w:tabs>
-        <w:spacing w:after="0" w:line="240" w:lineRule="auto"/>
-        <w:rPr>
-          <w:sz w:val="24"/>
-          <w:szCs w:val="24"/>
-        </w:rPr>
       </w:pPr>
       <w:r>
         <w:rPr>
@@ -939,25 +1563,7 @@
           <w:sz w:val="24"/>
           <w:szCs w:val="24"/>
         </w:rPr>
-        <w:t xml:space="preserve">February 2022 </w:t>
-      </w:r>
-      <w:r>
-        <w:rPr>
-          <w:i/>
-          <w:iCs/>
-          <w:sz w:val="24"/>
-          <w:szCs w:val="24"/>
-        </w:rPr>
-        <w:t>–</w:t>
-      </w:r>
-      <w:r>
-        <w:rPr>
-          <w:i/>
-          <w:iCs/>
-          <w:sz w:val="24"/>
-          <w:szCs w:val="24"/>
-        </w:rPr>
-        <w:t xml:space="preserve"> Present</w:t>
+        <w:t>September – October, 2022</w:t>
       </w:r>
     </w:p>
     <w:p>
@@ -973,15 +1579,12 @@
       </w:pPr>
       <w:r>
         <w:rPr>
-          <w:i/>
-          <w:iCs/>
-          <w:sz w:val="24"/>
-          <w:szCs w:val="24"/>
-        </w:rPr>
-        <w:t>IEEE CS – JMI</w:t>
-      </w:r>
-    </w:p>
-    <w:p/>
+          <w:sz w:val="24"/>
+          <w:szCs w:val="24"/>
+        </w:rPr>
+        <w:t>Facilitating (teaching and managing) one-month event organised by Google Developer Student Club where students get hands on experience of building Android Applications.</w:t>
+      </w:r>
+    </w:p>
     <w:sectPr>
       <w:type w:val="continuous"/>
       <w:pgSz w:w="11906" w:h="16838"/>
@@ -996,9 +1599,9 @@
 <file path=word/numbering.xml><?xml version="1.0" encoding="utf-8"?>
 <w:numbering xmlns:wpc="http://schemas.microsoft.com/office/word/2010/wordprocessingCanvas" xmlns:cx="http://schemas.microsoft.com/office/drawing/2014/chartex" xmlns:cx1="http://schemas.microsoft.com/office/drawing/2015/9/8/chartex" xmlns:cx2="http://schemas.microsoft.com/office/drawing/2015/10/21/chartex" xmlns:cx3="http://schemas.microsoft.com/office/drawing/2016/5/9/chartex" xmlns:cx4="http://schemas.microsoft.com/office/drawing/2016/5/10/chartex" xmlns:cx5="http://schemas.microsoft.com/office/drawing/2016/5/11/chartex" xmlns:cx6="http://schemas.microsoft.com/office/drawing/2016/5/12/chartex" xmlns:cx7="http://schemas.microsoft.com/office/drawing/2016/5/13/chartex" xmlns:cx8="http://schemas.microsoft.com/office/drawing/2016/5/14/chartex" xmlns:mc="http://schemas.openxmlformats.org/markup-compatibility/2006" xmlns:aink="http://schemas.microsoft.com/office/drawing/2016/ink" xmlns:am3d="http://schemas.microsoft.com/office/drawing/2017/model3d" xmlns:o="urn:schemas-microsoft-com:office:office" xmlns:oel="http://schemas.microsoft.com/office/2019/extlst" xmlns:r="http://schemas.openxmlformats.org/officeDocument/2006/relationships" xmlns:m="http://schemas.openxmlformats.org/officeDocument/2006/math" xmlns:v="urn:schemas-microsoft-com:vml" xmlns:wp14="http://schemas.microsoft.com/office/word/2010/wordprocessingDrawing" xmlns:wp="http://schemas.openxmlformats.org/drawingml/2006/wordprocessingDrawing" xmlns:w10="urn:schemas-microsoft-com:office:word" xmlns:w="http://schemas.openxmlformats.org/wordprocessingml/2006/main" xmlns:w14="http://schemas.microsoft.com/office/word/2010/wordml" xmlns:w15="http://schemas.microsoft.com/office/word/2012/wordml" xmlns:w16cex="http://schemas.microsoft.com/office/word/2018/wordml/cex" xmlns:w16cid="http://schemas.microsoft.com/office/word/2016/wordml/cid" xmlns:w16="http://schemas.microsoft.com/office/word/2018/wordml" xmlns:w16sdtdh="http://schemas.microsoft.com/office/word/2020/wordml/sdtdatahash" xmlns:w16se="http://schemas.microsoft.com/office/word/2015/wordml/symex" xmlns:wpg="http://schemas.microsoft.com/office/word/2010/wordprocessingGroup" xmlns:wpi="http://schemas.microsoft.com/office/word/2010/wordprocessingInk" xmlns:wne="http://schemas.microsoft.com/office/word/2006/wordml" xmlns:wps="http://schemas.microsoft.com/office/word/2010/wordprocessingShape" mc:Ignorable="w14 w15 w16se w16cid w16 w16cex w16sdtdh wp14">
   <w:abstractNum w:abstractNumId="0" w15:restartNumberingAfterBreak="0">
-    <w:nsid w:val="41F472B6"/>
+    <w:nsid w:val="061B72EA"/>
     <w:multiLevelType w:val="hybridMultilevel"/>
-    <w:tmpl w:val="DF707998"/>
+    <w:tmpl w:val="9EE67176"/>
     <w:lvl w:ilvl="0" w:tplc="40090001">
       <w:start w:val="1"/>
       <w:numFmt w:val="bullet"/>
@@ -1109,9 +1712,9 @@
     </w:lvl>
   </w:abstractNum>
   <w:abstractNum w:abstractNumId="1" w15:restartNumberingAfterBreak="0">
-    <w:nsid w:val="70500FA2"/>
+    <w:nsid w:val="41F472B6"/>
     <w:multiLevelType w:val="hybridMultilevel"/>
-    <w:tmpl w:val="E684F572"/>
+    <w:tmpl w:val="DF707998"/>
     <w:lvl w:ilvl="0" w:tplc="40090001">
       <w:start w:val="1"/>
       <w:numFmt w:val="bullet"/>
@@ -1221,10 +1824,126 @@
       </w:rPr>
     </w:lvl>
   </w:abstractNum>
+  <w:abstractNum w:abstractNumId="2" w15:restartNumberingAfterBreak="0">
+    <w:nsid w:val="70500FA2"/>
+    <w:multiLevelType w:val="hybridMultilevel"/>
+    <w:tmpl w:val="E684F572"/>
+    <w:lvl w:ilvl="0" w:tplc="40090001">
+      <w:start w:val="1"/>
+      <w:numFmt w:val="bullet"/>
+      <w:lvlText w:val=""/>
+      <w:lvlJc w:val="left"/>
+      <w:pPr>
+        <w:ind w:left="720" w:hanging="360"/>
+      </w:pPr>
+      <w:rPr>
+        <w:rFonts w:ascii="Symbol" w:hAnsi="Symbol" w:hint="default"/>
+      </w:rPr>
+    </w:lvl>
+    <w:lvl w:ilvl="1" w:tplc="40090003" w:tentative="1">
+      <w:start w:val="1"/>
+      <w:numFmt w:val="bullet"/>
+      <w:lvlText w:val="o"/>
+      <w:lvlJc w:val="left"/>
+      <w:pPr>
+        <w:ind w:left="1440" w:hanging="360"/>
+      </w:pPr>
+      <w:rPr>
+        <w:rFonts w:ascii="Courier New" w:hAnsi="Courier New" w:cs="Courier New" w:hint="default"/>
+      </w:rPr>
+    </w:lvl>
+    <w:lvl w:ilvl="2" w:tplc="40090005" w:tentative="1">
+      <w:start w:val="1"/>
+      <w:numFmt w:val="bullet"/>
+      <w:lvlText w:val=""/>
+      <w:lvlJc w:val="left"/>
+      <w:pPr>
+        <w:ind w:left="2160" w:hanging="360"/>
+      </w:pPr>
+      <w:rPr>
+        <w:rFonts w:ascii="Wingdings" w:hAnsi="Wingdings" w:hint="default"/>
+      </w:rPr>
+    </w:lvl>
+    <w:lvl w:ilvl="3" w:tplc="40090001" w:tentative="1">
+      <w:start w:val="1"/>
+      <w:numFmt w:val="bullet"/>
+      <w:lvlText w:val=""/>
+      <w:lvlJc w:val="left"/>
+      <w:pPr>
+        <w:ind w:left="2880" w:hanging="360"/>
+      </w:pPr>
+      <w:rPr>
+        <w:rFonts w:ascii="Symbol" w:hAnsi="Symbol" w:hint="default"/>
+      </w:rPr>
+    </w:lvl>
+    <w:lvl w:ilvl="4" w:tplc="40090003" w:tentative="1">
+      <w:start w:val="1"/>
+      <w:numFmt w:val="bullet"/>
+      <w:lvlText w:val="o"/>
+      <w:lvlJc w:val="left"/>
+      <w:pPr>
+        <w:ind w:left="3600" w:hanging="360"/>
+      </w:pPr>
+      <w:rPr>
+        <w:rFonts w:ascii="Courier New" w:hAnsi="Courier New" w:cs="Courier New" w:hint="default"/>
+      </w:rPr>
+    </w:lvl>
+    <w:lvl w:ilvl="5" w:tplc="40090005" w:tentative="1">
+      <w:start w:val="1"/>
+      <w:numFmt w:val="bullet"/>
+      <w:lvlText w:val=""/>
+      <w:lvlJc w:val="left"/>
+      <w:pPr>
+        <w:ind w:left="4320" w:hanging="360"/>
+      </w:pPr>
+      <w:rPr>
+        <w:rFonts w:ascii="Wingdings" w:hAnsi="Wingdings" w:hint="default"/>
+      </w:rPr>
+    </w:lvl>
+    <w:lvl w:ilvl="6" w:tplc="40090001" w:tentative="1">
+      <w:start w:val="1"/>
+      <w:numFmt w:val="bullet"/>
+      <w:lvlText w:val=""/>
+      <w:lvlJc w:val="left"/>
+      <w:pPr>
+        <w:ind w:left="5040" w:hanging="360"/>
+      </w:pPr>
+      <w:rPr>
+        <w:rFonts w:ascii="Symbol" w:hAnsi="Symbol" w:hint="default"/>
+      </w:rPr>
+    </w:lvl>
+    <w:lvl w:ilvl="7" w:tplc="40090003" w:tentative="1">
+      <w:start w:val="1"/>
+      <w:numFmt w:val="bullet"/>
+      <w:lvlText w:val="o"/>
+      <w:lvlJc w:val="left"/>
+      <w:pPr>
+        <w:ind w:left="5760" w:hanging="360"/>
+      </w:pPr>
+      <w:rPr>
+        <w:rFonts w:ascii="Courier New" w:hAnsi="Courier New" w:cs="Courier New" w:hint="default"/>
+      </w:rPr>
+    </w:lvl>
+    <w:lvl w:ilvl="8" w:tplc="40090005" w:tentative="1">
+      <w:start w:val="1"/>
+      <w:numFmt w:val="bullet"/>
+      <w:lvlText w:val=""/>
+      <w:lvlJc w:val="left"/>
+      <w:pPr>
+        <w:ind w:left="6480" w:hanging="360"/>
+      </w:pPr>
+      <w:rPr>
+        <w:rFonts w:ascii="Wingdings" w:hAnsi="Wingdings" w:hint="default"/>
+      </w:rPr>
+    </w:lvl>
+  </w:abstractNum>
   <w:num w:numId="1" w16cid:durableId="96828545">
+    <w:abstractNumId w:val="2"/>
+  </w:num>
+  <w:num w:numId="2" w16cid:durableId="699859841">
     <w:abstractNumId w:val="1"/>
   </w:num>
-  <w:num w:numId="2" w16cid:durableId="699859841">
+  <w:num w:numId="3" w16cid:durableId="1497989038">
     <w:abstractNumId w:val="0"/>
   </w:num>
 </w:numbering>
@@ -1697,6 +2416,18 @@
       </w:tblBorders>
     </w:tblPr>
   </w:style>
+  <w:style w:type="character" w:styleId="UnresolvedMention">
+    <w:name w:val="Unresolved Mention"/>
+    <w:basedOn w:val="DefaultParagraphFont"/>
+    <w:uiPriority w:val="99"/>
+    <w:semiHidden/>
+    <w:unhideWhenUsed/>
+    <w:rsid w:val="008B4169"/>
+    <w:rPr>
+      <w:color w:val="605E5C"/>
+      <w:shd w:val="clear" w:color="auto" w:fill="E1DFDD"/>
+    </w:rPr>
+  </w:style>
 </w:styles>
 </file>
 

</xml_diff>